<commit_message>
upgrade egret version , add project wxgame, design how to play
</commit_message>
<xml_diff>
--- a/doc/友尽 - 社交桌游系列项目.docx
+++ b/doc/友尽 - 社交桌游系列项目.docx
@@ -1,6 +1,6 @@
 
 <file path=word/document.xml><?xml version="1.0" encoding="utf-8"?>
-<w:document xmlns:wpc="http://schemas.microsoft.com/office/word/2010/wordprocessingCanvas" xmlns:cx="http://schemas.microsoft.com/office/drawing/2014/chartex" xmlns:cx1="http://schemas.microsoft.com/office/drawing/2015/9/8/chartex" xmlns:mc="http://schemas.openxmlformats.org/markup-compatibility/2006" xmlns:o="urn:schemas-microsoft-com:office:office" xmlns:r="http://schemas.openxmlformats.org/officeDocument/2006/relationships" xmlns:m="http://schemas.openxmlformats.org/officeDocument/2006/math" xmlns:v="urn:schemas-microsoft-com:vml" xmlns:wp14="http://schemas.microsoft.com/office/word/2010/wordprocessingDrawing" xmlns:wp="http://schemas.openxmlformats.org/drawingml/2006/wordprocessingDrawing" xmlns:w10="urn:schemas-microsoft-com:office:word" xmlns:w="http://schemas.openxmlformats.org/wordprocessingml/2006/main" xmlns:w14="http://schemas.microsoft.com/office/word/2010/wordml" xmlns:w15="http://schemas.microsoft.com/office/word/2012/wordml" xmlns:w16se="http://schemas.microsoft.com/office/word/2015/wordml/symex" xmlns:wpg="http://schemas.microsoft.com/office/word/2010/wordprocessingGroup" xmlns:wpi="http://schemas.microsoft.com/office/word/2010/wordprocessingInk" xmlns:wne="http://schemas.microsoft.com/office/word/2006/wordml" xmlns:wps="http://schemas.microsoft.com/office/word/2010/wordprocessingShape" mc:Ignorable="w14 w15 w16se wp14">
+<w:document xmlns:wpc="http://schemas.microsoft.com/office/word/2010/wordprocessingCanvas" xmlns:mc="http://schemas.openxmlformats.org/markup-compatibility/2006" xmlns:o="urn:schemas-microsoft-com:office:office" xmlns:r="http://schemas.openxmlformats.org/officeDocument/2006/relationships" xmlns:m="http://schemas.openxmlformats.org/officeDocument/2006/math" xmlns:v="urn:schemas-microsoft-com:vml" xmlns:wp14="http://schemas.microsoft.com/office/word/2010/wordprocessingDrawing" xmlns:wp="http://schemas.openxmlformats.org/drawingml/2006/wordprocessingDrawing" xmlns:w10="urn:schemas-microsoft-com:office:word" xmlns:w="http://schemas.openxmlformats.org/wordprocessingml/2006/main" xmlns:w14="http://schemas.microsoft.com/office/word/2010/wordml" xmlns:w15="http://schemas.microsoft.com/office/word/2012/wordml" xmlns:wpg="http://schemas.microsoft.com/office/word/2010/wordprocessingGroup" xmlns:wpi="http://schemas.microsoft.com/office/word/2010/wordprocessingInk" xmlns:wne="http://schemas.microsoft.com/office/word/2006/wordml" xmlns:wps="http://schemas.microsoft.com/office/word/2010/wordprocessingShape" mc:Ignorable="w14 w15 wp14">
   <w:background w:color="E2EFD9" w:themeColor="accent6" w:themeTint="33"/>
   <w:body>
     <w:p>
@@ -42,17 +42,11 @@
       </w:r>
     </w:p>
     <w:p/>
-    <w:p>
-      <w:bookmarkStart w:id="0" w:name="_GoBack"/>
-      <w:bookmarkEnd w:id="0"/>
-    </w:p>
     <w:p/>
-    <w:p/>
-    <w:p/>
-    <w:p/>
-    <w:p/>
-    <w:p/>
-    <w:p>
+    <w:p>
+      <w:pPr>
+        <w:pStyle w:val="1"/>
+      </w:pPr>
       <w:r>
         <w:rPr>
           <w:rFonts w:hint="eastAsia"/>
@@ -69,6 +63,12 @@
           <w:rFonts w:hint="eastAsia"/>
         </w:rPr>
         <w:t>该项目旨在打造</w:t>
+      </w:r>
+      <w:r>
+        <w:rPr>
+          <w:rFonts w:hint="eastAsia"/>
+        </w:rPr>
+        <w:t>在微信小游戏中玩耍社交桌游游戏，</w:t>
       </w:r>
     </w:p>
     <w:p/>
@@ -181,9 +181,15 @@
     </w:p>
     <w:p>
       <w:pPr>
-        <w:pStyle w:val="a3"/>
-        <w:ind w:left="360" w:firstLineChars="0" w:firstLine="0"/>
-      </w:pPr>
+        <w:pStyle w:val="1"/>
+      </w:pPr>
+      <w:r>
+        <w:rPr>
+          <w:rFonts w:hint="eastAsia"/>
+        </w:rPr>
+        <w:lastRenderedPageBreak/>
+        <w:t>友尽·飞行棋</w:t>
+      </w:r>
     </w:p>
     <w:p/>
     <w:p>
@@ -194,13 +200,484 @@
         <w:rPr>
           <w:rFonts w:hint="eastAsia"/>
         </w:rPr>
-        <w:t>骑士飞行棋系列</w:t>
+        <w:t>游戏规则</w:t>
+      </w:r>
+    </w:p>
+    <w:p>
+      <w:pPr>
+        <w:rPr>
+          <w:rFonts w:hint="eastAsia"/>
+        </w:rPr>
+      </w:pPr>
+    </w:p>
+    <w:p>
+      <w:pPr>
+        <w:ind w:firstLine="420"/>
+      </w:pPr>
+      <w:r>
+        <w:rPr>
+          <w:rFonts w:hint="eastAsia"/>
+        </w:rPr>
+        <w:t>棋牌格子布局：</w:t>
+      </w:r>
+      <w:r>
+        <w:rPr>
+          <w:rFonts w:hint="eastAsia"/>
+        </w:rPr>
+        <w:t>圆形</w:t>
+      </w:r>
+      <w:r>
+        <w:rPr>
+          <w:rFonts w:hint="eastAsia"/>
+        </w:rPr>
+        <w:t>公共</w:t>
+      </w:r>
+      <w:r>
+        <w:rPr>
+          <w:rFonts w:hint="eastAsia"/>
+        </w:rPr>
+        <w:t>格子</w:t>
+      </w:r>
+      <w:r>
+        <w:rPr>
+          <w:rFonts w:hint="eastAsia"/>
+        </w:rPr>
+        <w:t>一共</w:t>
+      </w:r>
+      <w:r>
+        <w:rPr>
+          <w:rFonts w:hint="eastAsia"/>
+        </w:rPr>
+        <w:t>有10*3</w:t>
+      </w:r>
+      <w:r>
+        <w:rPr>
+          <w:rFonts w:hint="eastAsia"/>
+        </w:rPr>
+        <w:t>（3人）/</w:t>
+      </w:r>
+      <w:r>
+        <w:t xml:space="preserve"> 7*4（4</w:t>
+      </w:r>
+      <w:r>
+        <w:rPr>
+          <w:rFonts w:hint="eastAsia"/>
+        </w:rPr>
+        <w:t>人</w:t>
+      </w:r>
+      <w:r>
+        <w:t>）</w:t>
+      </w:r>
+      <w:r>
+        <w:rPr>
+          <w:rFonts w:hint="eastAsia"/>
+        </w:rPr>
+        <w:t>个</w:t>
+      </w:r>
+      <w:r>
+        <w:rPr>
+          <w:rFonts w:hint="eastAsia"/>
+        </w:rPr>
+        <w:t>，</w:t>
+      </w:r>
+      <w:r>
+        <w:rPr>
+          <w:rFonts w:hint="eastAsia"/>
+        </w:rPr>
+        <w:t>直线</w:t>
+      </w:r>
+      <w:r>
+        <w:rPr>
+          <w:rFonts w:hint="eastAsia"/>
+        </w:rPr>
+        <w:t>专属</w:t>
+      </w:r>
+      <w:r>
+        <w:rPr>
+          <w:rFonts w:hint="eastAsia"/>
+        </w:rPr>
+        <w:t>格子</w:t>
+      </w:r>
+      <w:r>
+        <w:rPr>
+          <w:rFonts w:hint="eastAsia"/>
+        </w:rPr>
+        <w:t>有</w:t>
+      </w:r>
+      <w:r>
+        <w:rPr>
+          <w:rFonts w:hint="eastAsia"/>
+        </w:rPr>
+        <w:t>4个</w:t>
+      </w:r>
+    </w:p>
+    <w:p>
+      <w:pPr>
+        <w:ind w:firstLine="420"/>
+      </w:pPr>
+      <w:r>
+        <w:rPr>
+          <w:rFonts w:hint="eastAsia"/>
+        </w:rPr>
+        <w:t>每个玩家</w:t>
+      </w:r>
+      <w:r>
+        <w:rPr>
+          <w:rFonts w:hint="eastAsia"/>
+        </w:rPr>
+        <w:t>的棋子数：3个</w:t>
+      </w:r>
+    </w:p>
+    <w:p>
+      <w:r>
+        <w:tab/>
+      </w:r>
+      <w:r>
+        <w:rPr>
+          <w:rFonts w:hint="eastAsia"/>
+        </w:rPr>
+        <w:t>骰子范围：1~6</w:t>
+      </w:r>
+    </w:p>
+    <w:p>
+      <w:r>
+        <w:tab/>
+      </w:r>
+      <w:r>
+        <w:rPr>
+          <w:rFonts w:hint="eastAsia"/>
+        </w:rPr>
+        <w:t>起飞数字：</w:t>
+      </w:r>
+      <w:r>
+        <w:rPr>
+          <w:rFonts w:hint="eastAsia"/>
+        </w:rPr>
+        <w:t>6</w:t>
+      </w:r>
+    </w:p>
+    <w:p>
+      <w:r>
+        <w:tab/>
+      </w:r>
+      <w:r>
+        <w:rPr>
+          <w:rFonts w:hint="eastAsia"/>
+        </w:rPr>
+        <w:t>无可飞行棋子时可以连续摇骰子的次数：3（骰子范围/2</w:t>
+      </w:r>
+      <w:r>
+        <w:rPr>
+          <w:rFonts w:hint="eastAsia"/>
+        </w:rPr>
+        <w:t>，使起飞概率达到50%</w:t>
+      </w:r>
+      <w:r>
+        <w:rPr>
+          <w:rFonts w:hint="eastAsia"/>
+        </w:rPr>
+        <w:t>）</w:t>
+      </w:r>
+    </w:p>
+    <w:p>
+      <w:pPr>
+        <w:rPr>
+          <w:rFonts w:hint="eastAsia"/>
+        </w:rPr>
+      </w:pPr>
+      <w:r>
+        <w:tab/>
+      </w:r>
+      <w:r>
+        <w:rPr>
+          <w:rFonts w:hint="eastAsia"/>
+        </w:rPr>
+        <w:t>进入直飞</w:t>
+      </w:r>
+      <w:r>
+        <w:rPr>
+          <w:rFonts w:hint="eastAsia"/>
+        </w:rPr>
+        <w:t>道格子</w:t>
+      </w:r>
+      <w:r>
+        <w:rPr>
+          <w:rFonts w:hint="eastAsia"/>
+        </w:rPr>
+        <w:t>功能：轮回重来一圈惩罚功能（备注：跳色进入直飞道</w:t>
+      </w:r>
+      <w:r>
+        <w:rPr>
+          <w:rFonts w:hint="eastAsia"/>
+        </w:rPr>
+        <w:t>格子</w:t>
+      </w:r>
+      <w:r>
+        <w:rPr>
+          <w:rFonts w:hint="eastAsia"/>
+        </w:rPr>
+        <w:t>不受罚）</w:t>
+      </w:r>
+    </w:p>
+    <w:p>
+      <w:pPr>
+        <w:rPr>
+          <w:rFonts w:hint="eastAsia"/>
+        </w:rPr>
+      </w:pPr>
+      <w:r>
+        <w:tab/>
+      </w:r>
+      <w:r>
+        <w:rPr>
+          <w:rFonts w:hint="eastAsia"/>
+        </w:rPr>
+        <w:t>进入专属赛道最后一个格子后的路线：在内部公共赛道里循环，可相杀</w:t>
+      </w:r>
+      <w:bookmarkStart w:id="0" w:name="_GoBack"/>
+      <w:bookmarkEnd w:id="0"/>
+    </w:p>
+    <w:p>
+      <w:r>
+        <w:tab/>
+      </w:r>
+      <w:r>
+        <w:rPr>
+          <w:rFonts w:hint="eastAsia"/>
+        </w:rPr>
+        <w:t>跳色时是否可以杀敌棋：</w:t>
+      </w:r>
+      <w:r>
+        <w:rPr>
+          <w:rFonts w:hint="eastAsia"/>
+        </w:rPr>
+        <w:t>在落地格子上可以，起跳格子不可以</w:t>
+      </w:r>
+    </w:p>
+    <w:p>
+      <w:pPr>
+        <w:rPr>
+          <w:rFonts w:hint="eastAsia"/>
+        </w:rPr>
+      </w:pPr>
+    </w:p>
+    <w:p>
+      <w:pPr>
+        <w:rPr>
+          <w:rFonts w:hint="eastAsia"/>
+        </w:rPr>
+      </w:pPr>
+      <w:r>
+        <w:rPr>
+          <w:noProof/>
+        </w:rPr>
+        <w:drawing>
+          <wp:inline distT="0" distB="0" distL="0" distR="0" wp14:anchorId="779E3DA4" wp14:editId="511EF9F7">
+            <wp:extent cx="2438400" cy="4334256"/>
+            <wp:effectExtent l="0" t="0" r="0" b="9525"/>
+            <wp:docPr id="19" name="图片 19"/>
+            <wp:cNvGraphicFramePr>
+              <a:graphicFrameLocks xmlns:a="http://schemas.openxmlformats.org/drawingml/2006/main" noChangeAspect="1"/>
+            </wp:cNvGraphicFramePr>
+            <a:graphic xmlns:a="http://schemas.openxmlformats.org/drawingml/2006/main">
+              <a:graphicData uri="http://schemas.openxmlformats.org/drawingml/2006/picture">
+                <pic:pic xmlns:pic="http://schemas.openxmlformats.org/drawingml/2006/picture">
+                  <pic:nvPicPr>
+                    <pic:cNvPr id="1" name=""/>
+                    <pic:cNvPicPr/>
+                  </pic:nvPicPr>
+                  <pic:blipFill>
+                    <a:blip r:embed="rId8"/>
+                    <a:stretch>
+                      <a:fillRect/>
+                    </a:stretch>
+                  </pic:blipFill>
+                  <pic:spPr>
+                    <a:xfrm>
+                      <a:off x="0" y="0"/>
+                      <a:ext cx="2451593" cy="4357706"/>
+                    </a:xfrm>
+                    <a:prstGeom prst="rect">
+                      <a:avLst/>
+                    </a:prstGeom>
+                  </pic:spPr>
+                </pic:pic>
+              </a:graphicData>
+            </a:graphic>
+          </wp:inline>
+        </w:drawing>
+      </w:r>
+      <w:r>
+        <w:rPr>
+          <w:noProof/>
+        </w:rPr>
+        <w:t xml:space="preserve"> </w:t>
+      </w:r>
+      <w:r>
+        <w:rPr>
+          <w:noProof/>
+        </w:rPr>
+        <w:drawing>
+          <wp:inline distT="0" distB="0" distL="0" distR="0" wp14:anchorId="282103DF" wp14:editId="159E4F6A">
+            <wp:extent cx="2439257" cy="4335780"/>
+            <wp:effectExtent l="0" t="0" r="0" b="7620"/>
+            <wp:docPr id="23" name="图片 23"/>
+            <wp:cNvGraphicFramePr>
+              <a:graphicFrameLocks xmlns:a="http://schemas.openxmlformats.org/drawingml/2006/main" noChangeAspect="1"/>
+            </wp:cNvGraphicFramePr>
+            <a:graphic xmlns:a="http://schemas.openxmlformats.org/drawingml/2006/main">
+              <a:graphicData uri="http://schemas.openxmlformats.org/drawingml/2006/picture">
+                <pic:pic xmlns:pic="http://schemas.openxmlformats.org/drawingml/2006/picture">
+                  <pic:nvPicPr>
+                    <pic:cNvPr id="1" name=""/>
+                    <pic:cNvPicPr/>
+                  </pic:nvPicPr>
+                  <pic:blipFill>
+                    <a:blip r:embed="rId9"/>
+                    <a:stretch>
+                      <a:fillRect/>
+                    </a:stretch>
+                  </pic:blipFill>
+                  <pic:spPr>
+                    <a:xfrm>
+                      <a:off x="0" y="0"/>
+                      <a:ext cx="2451965" cy="4358369"/>
+                    </a:xfrm>
+                    <a:prstGeom prst="rect">
+                      <a:avLst/>
+                    </a:prstGeom>
+                  </pic:spPr>
+                </pic:pic>
+              </a:graphicData>
+            </a:graphic>
+          </wp:inline>
+        </w:drawing>
       </w:r>
     </w:p>
     <w:p/>
     <w:p>
       <w:r>
         <w:rPr>
+          <w:noProof/>
+        </w:rPr>
+        <w:t xml:space="preserve"> </w:t>
+      </w:r>
+    </w:p>
+    <w:p/>
+    <w:p/>
+    <w:p/>
+    <w:p/>
+    <w:p/>
+    <w:p>
+      <w:pPr>
+        <w:rPr>
+          <w:rFonts w:hint="eastAsia"/>
+        </w:rPr>
+      </w:pPr>
+    </w:p>
+    <w:p>
+      <w:r>
+        <w:rPr>
+          <w:rFonts w:hint="eastAsia"/>
+        </w:rPr>
+        <w:t>参考资料：</w:t>
+      </w:r>
+    </w:p>
+    <w:p/>
+    <w:p/>
+    <w:p/>
+    <w:p>
+      <w:r>
+        <w:rPr>
+          <w:noProof/>
+        </w:rPr>
+        <w:drawing>
+          <wp:inline distT="0" distB="0" distL="0" distR="0" wp14:anchorId="5DE0D4D1" wp14:editId="155148F2">
+            <wp:extent cx="2243667" cy="3988118"/>
+            <wp:effectExtent l="0" t="0" r="4445" b="0"/>
+            <wp:docPr id="14" name="图片 14"/>
+            <wp:cNvGraphicFramePr>
+              <a:graphicFrameLocks xmlns:a="http://schemas.openxmlformats.org/drawingml/2006/main" noChangeAspect="1"/>
+            </wp:cNvGraphicFramePr>
+            <a:graphic xmlns:a="http://schemas.openxmlformats.org/drawingml/2006/main">
+              <a:graphicData uri="http://schemas.openxmlformats.org/drawingml/2006/picture">
+                <pic:pic xmlns:pic="http://schemas.openxmlformats.org/drawingml/2006/picture">
+                  <pic:nvPicPr>
+                    <pic:cNvPr id="1" name=""/>
+                    <pic:cNvPicPr/>
+                  </pic:nvPicPr>
+                  <pic:blipFill>
+                    <a:blip r:embed="rId10"/>
+                    <a:stretch>
+                      <a:fillRect/>
+                    </a:stretch>
+                  </pic:blipFill>
+                  <pic:spPr>
+                    <a:xfrm>
+                      <a:off x="0" y="0"/>
+                      <a:ext cx="2260429" cy="4017912"/>
+                    </a:xfrm>
+                    <a:prstGeom prst="rect">
+                      <a:avLst/>
+                    </a:prstGeom>
+                  </pic:spPr>
+                </pic:pic>
+              </a:graphicData>
+            </a:graphic>
+          </wp:inline>
+        </w:drawing>
+      </w:r>
+      <w:r>
+        <w:rPr>
+          <w:noProof/>
+        </w:rPr>
+        <w:t xml:space="preserve"> </w:t>
+      </w:r>
+      <w:r>
+        <w:rPr>
+          <w:noProof/>
+        </w:rPr>
+        <w:drawing>
+          <wp:inline distT="0" distB="0" distL="0" distR="0" wp14:anchorId="1C8F38F0" wp14:editId="3D8806B6">
+            <wp:extent cx="2436496" cy="4330872"/>
+            <wp:effectExtent l="0" t="0" r="1905" b="0"/>
+            <wp:docPr id="21" name="图片 21"/>
+            <wp:cNvGraphicFramePr>
+              <a:graphicFrameLocks xmlns:a="http://schemas.openxmlformats.org/drawingml/2006/main" noChangeAspect="1"/>
+            </wp:cNvGraphicFramePr>
+            <a:graphic xmlns:a="http://schemas.openxmlformats.org/drawingml/2006/main">
+              <a:graphicData uri="http://schemas.openxmlformats.org/drawingml/2006/picture">
+                <pic:pic xmlns:pic="http://schemas.openxmlformats.org/drawingml/2006/picture">
+                  <pic:nvPicPr>
+                    <pic:cNvPr id="1" name=""/>
+                    <pic:cNvPicPr/>
+                  </pic:nvPicPr>
+                  <pic:blipFill>
+                    <a:blip r:embed="rId11"/>
+                    <a:stretch>
+                      <a:fillRect/>
+                    </a:stretch>
+                  </pic:blipFill>
+                  <pic:spPr>
+                    <a:xfrm>
+                      <a:off x="0" y="0"/>
+                      <a:ext cx="2445925" cy="4347633"/>
+                    </a:xfrm>
+                    <a:prstGeom prst="rect">
+                      <a:avLst/>
+                    </a:prstGeom>
+                  </pic:spPr>
+                </pic:pic>
+              </a:graphicData>
+            </a:graphic>
+          </wp:inline>
+        </w:drawing>
+      </w:r>
+    </w:p>
+    <w:p/>
+    <w:p>
+      <w:r>
+        <w:rPr>
           <w:rFonts w:hint="eastAsia"/>
         </w:rPr>
         <w:t>骑士飞行棋1</w:t>
@@ -274,11 +751,6 @@
       </w:r>
     </w:p>
     <w:p>
-      <w:pPr>
-        <w:rPr>
-          <w:rFonts w:hint="eastAsia"/>
-        </w:rPr>
-      </w:pPr>
       <w:r>
         <w:rPr>
           <w:noProof/>
@@ -301,7 +773,7 @@
                     </pic:cNvPicPr>
                   </pic:nvPicPr>
                   <pic:blipFill>
-                    <a:blip r:embed="rId8">
+                    <a:blip r:embed="rId12">
                       <a:extLst>
                         <a:ext uri="{28A0092B-C50C-407E-A947-70E740481C1C}">
                           <a14:useLocalDpi xmlns:a14="http://schemas.microsoft.com/office/drawing/2010/main" val="0"/>
@@ -360,7 +832,7 @@
                     </pic:cNvPicPr>
                   </pic:nvPicPr>
                   <pic:blipFill>
-                    <a:blip r:embed="rId9">
+                    <a:blip r:embed="rId13">
                       <a:extLst>
                         <a:ext uri="{28A0092B-C50C-407E-A947-70E740481C1C}">
                           <a14:useLocalDpi xmlns:a14="http://schemas.microsoft.com/office/drawing/2010/main" val="0"/>
@@ -413,7 +885,7 @@
                     <pic:cNvPicPr/>
                   </pic:nvPicPr>
                   <pic:blipFill>
-                    <a:blip r:embed="rId10"/>
+                    <a:blip r:embed="rId14"/>
                     <a:stretch>
                       <a:fillRect/>
                     </a:stretch>
@@ -453,7 +925,7 @@
                     <pic:cNvPicPr/>
                   </pic:nvPicPr>
                   <pic:blipFill>
-                    <a:blip r:embed="rId11"/>
+                    <a:blip r:embed="rId15"/>
                     <a:stretch>
                       <a:fillRect/>
                     </a:stretch>
@@ -477,7 +949,6 @@
         <w:rPr>
           <w:noProof/>
         </w:rPr>
-        <w:lastRenderedPageBreak/>
         <w:drawing>
           <wp:inline distT="0" distB="0" distL="0" distR="0">
             <wp:extent cx="3070746" cy="2301952"/>
@@ -496,7 +967,7 @@
                     </pic:cNvPicPr>
                   </pic:nvPicPr>
                   <pic:blipFill>
-                    <a:blip r:embed="rId12">
+                    <a:blip r:embed="rId16">
                       <a:extLst>
                         <a:ext uri="{28A0092B-C50C-407E-A947-70E740481C1C}">
                           <a14:useLocalDpi xmlns:a14="http://schemas.microsoft.com/office/drawing/2010/main" val="0"/>
@@ -555,7 +1026,7 @@
                     </pic:cNvPicPr>
                   </pic:nvPicPr>
                   <pic:blipFill>
-                    <a:blip r:embed="rId13">
+                    <a:blip r:embed="rId17">
                       <a:extLst>
                         <a:ext uri="{28A0092B-C50C-407E-A947-70E740481C1C}">
                           <a14:useLocalDpi xmlns:a14="http://schemas.microsoft.com/office/drawing/2010/main" val="0"/>
@@ -598,23 +1069,7 @@
         <w:ind w:left="360" w:firstLineChars="0" w:firstLine="0"/>
       </w:pPr>
     </w:p>
-    <w:p>
-      <w:pPr>
-        <w:pStyle w:val="2"/>
-      </w:pPr>
-      <w:r>
-        <w:rPr>
-          <w:rFonts w:hint="eastAsia"/>
-        </w:rPr>
-        <w:t>基本玩法效果图</w:t>
-      </w:r>
-    </w:p>
-    <w:p>
-      <w:pPr>
-        <w:pStyle w:val="a3"/>
-        <w:ind w:left="360" w:firstLineChars="0" w:firstLine="0"/>
-      </w:pPr>
-    </w:p>
+    <w:p/>
     <w:p>
       <w:pPr>
         <w:pStyle w:val="a3"/>
@@ -642,7 +1097,7 @@
                     </pic:cNvPicPr>
                   </pic:nvPicPr>
                   <pic:blipFill>
-                    <a:blip r:embed="rId14">
+                    <a:blip r:embed="rId18">
                       <a:extLst>
                         <a:ext uri="{28A0092B-C50C-407E-A947-70E740481C1C}">
                           <a14:useLocalDpi xmlns:a14="http://schemas.microsoft.com/office/drawing/2010/main" val="0"/>
@@ -695,7 +1150,7 @@
                     </pic:cNvPicPr>
                   </pic:nvPicPr>
                   <pic:blipFill>
-                    <a:blip r:embed="rId15" cstate="print">
+                    <a:blip r:embed="rId19" cstate="print">
                       <a:extLst>
                         <a:ext uri="{28A0092B-C50C-407E-A947-70E740481C1C}">
                           <a14:useLocalDpi xmlns:a14="http://schemas.microsoft.com/office/drawing/2010/main" val="0"/>
@@ -748,7 +1203,7 @@
                     </pic:cNvPicPr>
                   </pic:nvPicPr>
                   <pic:blipFill>
-                    <a:blip r:embed="rId16">
+                    <a:blip r:embed="rId20">
                       <a:extLst>
                         <a:ext uri="{28A0092B-C50C-407E-A947-70E740481C1C}">
                           <a14:useLocalDpi xmlns:a14="http://schemas.microsoft.com/office/drawing/2010/main" val="0"/>
@@ -805,7 +1260,7 @@
                     <pic:cNvPicPr/>
                   </pic:nvPicPr>
                   <pic:blipFill>
-                    <a:blip r:embed="rId17"/>
+                    <a:blip r:embed="rId21"/>
                     <a:stretch>
                       <a:fillRect/>
                     </a:stretch>
@@ -847,7 +1302,7 @@
                     </pic:cNvPicPr>
                   </pic:nvPicPr>
                   <pic:blipFill>
-                    <a:blip r:embed="rId18" cstate="print">
+                    <a:blip r:embed="rId22" cstate="print">
                       <a:extLst>
                         <a:ext uri="{28A0092B-C50C-407E-A947-70E740481C1C}">
                           <a14:useLocalDpi xmlns:a14="http://schemas.microsoft.com/office/drawing/2010/main" val="0"/>
@@ -906,7 +1361,7 @@
                     </pic:cNvPicPr>
                   </pic:nvPicPr>
                   <pic:blipFill>
-                    <a:blip r:embed="rId19" cstate="print">
+                    <a:blip r:embed="rId23" cstate="print">
                       <a:extLst>
                         <a:ext uri="{28A0092B-C50C-407E-A947-70E740481C1C}">
                           <a14:useLocalDpi xmlns:a14="http://schemas.microsoft.com/office/drawing/2010/main" val="0"/>
@@ -949,7 +1404,7 @@
 </file>
 
 <file path=word/endnotes.xml><?xml version="1.0" encoding="utf-8"?>
-<w:endnotes xmlns:wpc="http://schemas.microsoft.com/office/word/2010/wordprocessingCanvas" xmlns:cx="http://schemas.microsoft.com/office/drawing/2014/chartex" xmlns:cx1="http://schemas.microsoft.com/office/drawing/2015/9/8/chartex" xmlns:mc="http://schemas.openxmlformats.org/markup-compatibility/2006" xmlns:o="urn:schemas-microsoft-com:office:office" xmlns:r="http://schemas.openxmlformats.org/officeDocument/2006/relationships" xmlns:m="http://schemas.openxmlformats.org/officeDocument/2006/math" xmlns:v="urn:schemas-microsoft-com:vml" xmlns:wp14="http://schemas.microsoft.com/office/word/2010/wordprocessingDrawing" xmlns:wp="http://schemas.openxmlformats.org/drawingml/2006/wordprocessingDrawing" xmlns:w10="urn:schemas-microsoft-com:office:word" xmlns:w="http://schemas.openxmlformats.org/wordprocessingml/2006/main" xmlns:w14="http://schemas.microsoft.com/office/word/2010/wordml" xmlns:w15="http://schemas.microsoft.com/office/word/2012/wordml" xmlns:w16se="http://schemas.microsoft.com/office/word/2015/wordml/symex" xmlns:wpg="http://schemas.microsoft.com/office/word/2010/wordprocessingGroup" xmlns:wpi="http://schemas.microsoft.com/office/word/2010/wordprocessingInk" xmlns:wne="http://schemas.microsoft.com/office/word/2006/wordml" xmlns:wps="http://schemas.microsoft.com/office/word/2010/wordprocessingShape" mc:Ignorable="w14 w15 w16se wp14">
+<w:endnotes xmlns:wpc="http://schemas.microsoft.com/office/word/2010/wordprocessingCanvas" xmlns:mc="http://schemas.openxmlformats.org/markup-compatibility/2006" xmlns:o="urn:schemas-microsoft-com:office:office" xmlns:r="http://schemas.openxmlformats.org/officeDocument/2006/relationships" xmlns:m="http://schemas.openxmlformats.org/officeDocument/2006/math" xmlns:v="urn:schemas-microsoft-com:vml" xmlns:wp14="http://schemas.microsoft.com/office/word/2010/wordprocessingDrawing" xmlns:wp="http://schemas.openxmlformats.org/drawingml/2006/wordprocessingDrawing" xmlns:w10="urn:schemas-microsoft-com:office:word" xmlns:w="http://schemas.openxmlformats.org/wordprocessingml/2006/main" xmlns:w14="http://schemas.microsoft.com/office/word/2010/wordml" xmlns:w15="http://schemas.microsoft.com/office/word/2012/wordml" xmlns:wpg="http://schemas.microsoft.com/office/word/2010/wordprocessingGroup" xmlns:wpi="http://schemas.microsoft.com/office/word/2010/wordprocessingInk" xmlns:wne="http://schemas.microsoft.com/office/word/2006/wordml" xmlns:wps="http://schemas.microsoft.com/office/word/2010/wordprocessingShape" mc:Ignorable="w14 w15 wp14">
   <w:endnote w:type="separator" w:id="-1">
     <w:p>
       <w:r>
@@ -968,7 +1423,7 @@
 </file>
 
 <file path=word/footnotes.xml><?xml version="1.0" encoding="utf-8"?>
-<w:footnotes xmlns:wpc="http://schemas.microsoft.com/office/word/2010/wordprocessingCanvas" xmlns:cx="http://schemas.microsoft.com/office/drawing/2014/chartex" xmlns:cx1="http://schemas.microsoft.com/office/drawing/2015/9/8/chartex" xmlns:mc="http://schemas.openxmlformats.org/markup-compatibility/2006" xmlns:o="urn:schemas-microsoft-com:office:office" xmlns:r="http://schemas.openxmlformats.org/officeDocument/2006/relationships" xmlns:m="http://schemas.openxmlformats.org/officeDocument/2006/math" xmlns:v="urn:schemas-microsoft-com:vml" xmlns:wp14="http://schemas.microsoft.com/office/word/2010/wordprocessingDrawing" xmlns:wp="http://schemas.openxmlformats.org/drawingml/2006/wordprocessingDrawing" xmlns:w10="urn:schemas-microsoft-com:office:word" xmlns:w="http://schemas.openxmlformats.org/wordprocessingml/2006/main" xmlns:w14="http://schemas.microsoft.com/office/word/2010/wordml" xmlns:w15="http://schemas.microsoft.com/office/word/2012/wordml" xmlns:w16se="http://schemas.microsoft.com/office/word/2015/wordml/symex" xmlns:wpg="http://schemas.microsoft.com/office/word/2010/wordprocessingGroup" xmlns:wpi="http://schemas.microsoft.com/office/word/2010/wordprocessingInk" xmlns:wne="http://schemas.microsoft.com/office/word/2006/wordml" xmlns:wps="http://schemas.microsoft.com/office/word/2010/wordprocessingShape" mc:Ignorable="w14 w15 w16se wp14">
+<w:footnotes xmlns:wpc="http://schemas.microsoft.com/office/word/2010/wordprocessingCanvas" xmlns:mc="http://schemas.openxmlformats.org/markup-compatibility/2006" xmlns:o="urn:schemas-microsoft-com:office:office" xmlns:r="http://schemas.openxmlformats.org/officeDocument/2006/relationships" xmlns:m="http://schemas.openxmlformats.org/officeDocument/2006/math" xmlns:v="urn:schemas-microsoft-com:vml" xmlns:wp14="http://schemas.microsoft.com/office/word/2010/wordprocessingDrawing" xmlns:wp="http://schemas.openxmlformats.org/drawingml/2006/wordprocessingDrawing" xmlns:w10="urn:schemas-microsoft-com:office:word" xmlns:w="http://schemas.openxmlformats.org/wordprocessingml/2006/main" xmlns:w14="http://schemas.microsoft.com/office/word/2010/wordml" xmlns:w15="http://schemas.microsoft.com/office/word/2012/wordml" xmlns:wpg="http://schemas.microsoft.com/office/word/2010/wordprocessingGroup" xmlns:wpi="http://schemas.microsoft.com/office/word/2010/wordprocessingInk" xmlns:wne="http://schemas.microsoft.com/office/word/2006/wordml" xmlns:wps="http://schemas.microsoft.com/office/word/2010/wordprocessingShape" mc:Ignorable="w14 w15 wp14">
   <w:footnote w:type="separator" w:id="-1">
     <w:p>
       <w:r>
@@ -987,7 +1442,7 @@
 </file>
 
 <file path=word/numbering.xml><?xml version="1.0" encoding="utf-8"?>
-<w:numbering xmlns:wpc="http://schemas.microsoft.com/office/word/2010/wordprocessingCanvas" xmlns:cx="http://schemas.microsoft.com/office/drawing/2014/chartex" xmlns:cx1="http://schemas.microsoft.com/office/drawing/2015/9/8/chartex" xmlns:mc="http://schemas.openxmlformats.org/markup-compatibility/2006" xmlns:o="urn:schemas-microsoft-com:office:office" xmlns:r="http://schemas.openxmlformats.org/officeDocument/2006/relationships" xmlns:m="http://schemas.openxmlformats.org/officeDocument/2006/math" xmlns:v="urn:schemas-microsoft-com:vml" xmlns:wp14="http://schemas.microsoft.com/office/word/2010/wordprocessingDrawing" xmlns:wp="http://schemas.openxmlformats.org/drawingml/2006/wordprocessingDrawing" xmlns:w10="urn:schemas-microsoft-com:office:word" xmlns:w="http://schemas.openxmlformats.org/wordprocessingml/2006/main" xmlns:w14="http://schemas.microsoft.com/office/word/2010/wordml" xmlns:w15="http://schemas.microsoft.com/office/word/2012/wordml" xmlns:w16se="http://schemas.microsoft.com/office/word/2015/wordml/symex" xmlns:wpg="http://schemas.microsoft.com/office/word/2010/wordprocessingGroup" xmlns:wpi="http://schemas.microsoft.com/office/word/2010/wordprocessingInk" xmlns:wne="http://schemas.microsoft.com/office/word/2006/wordml" xmlns:wps="http://schemas.microsoft.com/office/word/2010/wordprocessingShape" mc:Ignorable="w14 w15 w16se wp14">
+<w:numbering xmlns:wpc="http://schemas.microsoft.com/office/word/2010/wordprocessingCanvas" xmlns:mc="http://schemas.openxmlformats.org/markup-compatibility/2006" xmlns:o="urn:schemas-microsoft-com:office:office" xmlns:r="http://schemas.openxmlformats.org/officeDocument/2006/relationships" xmlns:m="http://schemas.openxmlformats.org/officeDocument/2006/math" xmlns:v="urn:schemas-microsoft-com:vml" xmlns:wp14="http://schemas.microsoft.com/office/word/2010/wordprocessingDrawing" xmlns:wp="http://schemas.openxmlformats.org/drawingml/2006/wordprocessingDrawing" xmlns:w10="urn:schemas-microsoft-com:office:word" xmlns:w="http://schemas.openxmlformats.org/wordprocessingml/2006/main" xmlns:w14="http://schemas.microsoft.com/office/word/2010/wordml" xmlns:w15="http://schemas.microsoft.com/office/word/2012/wordml" xmlns:wpg="http://schemas.microsoft.com/office/word/2010/wordprocessingGroup" xmlns:wpi="http://schemas.microsoft.com/office/word/2010/wordprocessingInk" xmlns:wne="http://schemas.microsoft.com/office/word/2006/wordml" xmlns:wps="http://schemas.microsoft.com/office/word/2010/wordprocessingShape" mc:Ignorable="w14 w15 wp14">
   <w:abstractNum w:abstractNumId="0" w15:restartNumberingAfterBreak="0">
     <w:nsid w:val="69F115F9"/>
     <w:multiLevelType w:val="hybridMultilevel"/>
@@ -1084,7 +1539,7 @@
 </file>
 
 <file path=word/styles.xml><?xml version="1.0" encoding="utf-8"?>
-<w:styles xmlns:mc="http://schemas.openxmlformats.org/markup-compatibility/2006" xmlns:r="http://schemas.openxmlformats.org/officeDocument/2006/relationships" xmlns:w="http://schemas.openxmlformats.org/wordprocessingml/2006/main" xmlns:w14="http://schemas.microsoft.com/office/word/2010/wordml" xmlns:w15="http://schemas.microsoft.com/office/word/2012/wordml" xmlns:w16se="http://schemas.microsoft.com/office/word/2015/wordml/symex" mc:Ignorable="w14 w15 w16se">
+<w:styles xmlns:mc="http://schemas.openxmlformats.org/markup-compatibility/2006" xmlns:r="http://schemas.openxmlformats.org/officeDocument/2006/relationships" xmlns:w="http://schemas.openxmlformats.org/wordprocessingml/2006/main" xmlns:w14="http://schemas.microsoft.com/office/word/2010/wordml" xmlns:w15="http://schemas.microsoft.com/office/word/2012/wordml" mc:Ignorable="w14 w15">
   <w:docDefaults>
     <w:rPrDefault>
       <w:rPr>
@@ -1482,7 +1937,7 @@
     <w:name w:val="heading 1"/>
     <w:basedOn w:val="a"/>
     <w:next w:val="a"/>
-    <w:link w:val="10"/>
+    <w:link w:val="1Char"/>
     <w:uiPriority w:val="9"/>
     <w:qFormat/>
     <w:rsid w:val="004D330D"/>
@@ -1504,7 +1959,7 @@
     <w:name w:val="heading 2"/>
     <w:basedOn w:val="a"/>
     <w:next w:val="a"/>
-    <w:link w:val="20"/>
+    <w:link w:val="2Char"/>
     <w:uiPriority w:val="9"/>
     <w:unhideWhenUsed/>
     <w:qFormat/>
@@ -1517,6 +1972,28 @@
     </w:pPr>
     <w:rPr>
       <w:rFonts w:asciiTheme="majorHAnsi" w:eastAsiaTheme="majorEastAsia" w:hAnsiTheme="majorHAnsi" w:cstheme="majorBidi"/>
+      <w:b/>
+      <w:bCs/>
+      <w:sz w:val="32"/>
+      <w:szCs w:val="32"/>
+    </w:rPr>
+  </w:style>
+  <w:style w:type="paragraph" w:styleId="3">
+    <w:name w:val="heading 3"/>
+    <w:basedOn w:val="a"/>
+    <w:next w:val="a"/>
+    <w:link w:val="3Char"/>
+    <w:uiPriority w:val="9"/>
+    <w:unhideWhenUsed/>
+    <w:qFormat/>
+    <w:rsid w:val="00D37757"/>
+    <w:pPr>
+      <w:keepNext/>
+      <w:keepLines/>
+      <w:spacing w:before="260" w:after="260" w:line="416" w:lineRule="auto"/>
+      <w:outlineLvl w:val="2"/>
+    </w:pPr>
+    <w:rPr>
       <w:b/>
       <w:bCs/>
       <w:sz w:val="32"/>
@@ -1560,8 +2037,8 @@
       <w:ind w:firstLineChars="200" w:firstLine="420"/>
     </w:pPr>
   </w:style>
-  <w:style w:type="character" w:customStyle="1" w:styleId="10">
-    <w:name w:val="标题 1 字符"/>
+  <w:style w:type="character" w:customStyle="1" w:styleId="1Char">
+    <w:name w:val="标题 1 Char"/>
     <w:basedOn w:val="a0"/>
     <w:link w:val="1"/>
     <w:uiPriority w:val="9"/>
@@ -1578,7 +2055,7 @@
     <w:name w:val="Title"/>
     <w:basedOn w:val="a"/>
     <w:next w:val="a"/>
-    <w:link w:val="a5"/>
+    <w:link w:val="Char"/>
     <w:uiPriority w:val="10"/>
     <w:qFormat/>
     <w:rsid w:val="004D330D"/>
@@ -1595,8 +2072,8 @@
       <w:szCs w:val="32"/>
     </w:rPr>
   </w:style>
-  <w:style w:type="character" w:customStyle="1" w:styleId="a5">
-    <w:name w:val="标题 字符"/>
+  <w:style w:type="character" w:customStyle="1" w:styleId="Char">
+    <w:name w:val="标题 Char"/>
     <w:basedOn w:val="a0"/>
     <w:link w:val="a4"/>
     <w:uiPriority w:val="10"/>
@@ -1609,8 +2086,8 @@
       <w:szCs w:val="32"/>
     </w:rPr>
   </w:style>
-  <w:style w:type="character" w:customStyle="1" w:styleId="20">
-    <w:name w:val="标题 2 字符"/>
+  <w:style w:type="character" w:customStyle="1" w:styleId="2Char">
+    <w:name w:val="标题 2 Char"/>
     <w:basedOn w:val="a0"/>
     <w:link w:val="2"/>
     <w:uiPriority w:val="9"/>
@@ -1623,10 +2100,10 @@
       <w:szCs w:val="32"/>
     </w:rPr>
   </w:style>
-  <w:style w:type="paragraph" w:styleId="a6">
+  <w:style w:type="paragraph" w:styleId="a5">
     <w:name w:val="header"/>
     <w:basedOn w:val="a"/>
-    <w:link w:val="a7"/>
+    <w:link w:val="Char0"/>
     <w:uiPriority w:val="99"/>
     <w:unhideWhenUsed/>
     <w:rsid w:val="00750724"/>
@@ -1646,10 +2123,10 @@
       <w:szCs w:val="18"/>
     </w:rPr>
   </w:style>
-  <w:style w:type="character" w:customStyle="1" w:styleId="a7">
-    <w:name w:val="页眉 字符"/>
+  <w:style w:type="character" w:customStyle="1" w:styleId="Char0">
+    <w:name w:val="页眉 Char"/>
     <w:basedOn w:val="a0"/>
-    <w:link w:val="a6"/>
+    <w:link w:val="a5"/>
     <w:uiPriority w:val="99"/>
     <w:rsid w:val="00750724"/>
     <w:rPr>
@@ -1657,10 +2134,10 @@
       <w:szCs w:val="18"/>
     </w:rPr>
   </w:style>
-  <w:style w:type="paragraph" w:styleId="a8">
+  <w:style w:type="paragraph" w:styleId="a6">
     <w:name w:val="footer"/>
     <w:basedOn w:val="a"/>
-    <w:link w:val="a9"/>
+    <w:link w:val="Char1"/>
     <w:uiPriority w:val="99"/>
     <w:unhideWhenUsed/>
     <w:rsid w:val="00750724"/>
@@ -1677,15 +2154,28 @@
       <w:szCs w:val="18"/>
     </w:rPr>
   </w:style>
-  <w:style w:type="character" w:customStyle="1" w:styleId="a9">
-    <w:name w:val="页脚 字符"/>
+  <w:style w:type="character" w:customStyle="1" w:styleId="Char1">
+    <w:name w:val="页脚 Char"/>
     <w:basedOn w:val="a0"/>
-    <w:link w:val="a8"/>
+    <w:link w:val="a6"/>
     <w:uiPriority w:val="99"/>
     <w:rsid w:val="00750724"/>
     <w:rPr>
       <w:sz w:val="18"/>
       <w:szCs w:val="18"/>
+    </w:rPr>
+  </w:style>
+  <w:style w:type="character" w:customStyle="1" w:styleId="3Char">
+    <w:name w:val="标题 3 Char"/>
+    <w:basedOn w:val="a0"/>
+    <w:link w:val="3"/>
+    <w:uiPriority w:val="9"/>
+    <w:rsid w:val="00D37757"/>
+    <w:rPr>
+      <w:b/>
+      <w:bCs/>
+      <w:sz w:val="32"/>
+      <w:szCs w:val="32"/>
     </w:rPr>
   </w:style>
 </w:styles>
@@ -1957,7 +2447,7 @@
 </file>
 
 <file path=customXml/itemProps1.xml><?xml version="1.0" encoding="utf-8"?>
-<ds:datastoreItem xmlns:ds="http://schemas.openxmlformats.org/officeDocument/2006/customXml" ds:itemID="{E087DDBA-82A5-4062-9D1D-5B3EFE388E96}">
+<ds:datastoreItem xmlns:ds="http://schemas.openxmlformats.org/officeDocument/2006/customXml" ds:itemID="{B691AD45-6C99-4046-B4B9-A4E8DA77649C}">
   <ds:schemaRefs>
     <ds:schemaRef ds:uri="http://schemas.openxmlformats.org/officeDocument/2006/bibliography"/>
   </ds:schemaRefs>

</xml_diff>